<commit_message>
Updated presentation, report, and pdfs
</commit_message>
<xml_diff>
--- a/Alexa_JamesFrancis_Report.docx
+++ b/Alexa_JamesFrancis_Report.docx
@@ -2,8 +2,6 @@
 <file path=word/document.xml><?xml version="1.0" encoding="utf-8"?>
 <w:document xmlns:wpc="http://schemas.microsoft.com/office/word/2010/wordprocessingCanvas" xmlns:cx="http://schemas.microsoft.com/office/drawing/2014/chartex" xmlns:cx1="http://schemas.microsoft.com/office/drawing/2015/9/8/chartex" xmlns:cx2="http://schemas.microsoft.com/office/drawing/2015/10/21/chartex" xmlns:cx3="http://schemas.microsoft.com/office/drawing/2016/5/9/chartex" xmlns:cx4="http://schemas.microsoft.com/office/drawing/2016/5/10/chartex" xmlns:cx5="http://schemas.microsoft.com/office/drawing/2016/5/11/chartex" xmlns:cx6="http://schemas.microsoft.com/office/drawing/2016/5/12/chartex" xmlns:cx7="http://schemas.microsoft.com/office/drawing/2016/5/13/chartex" xmlns:cx8="http://schemas.microsoft.com/office/drawing/2016/5/14/chartex" xmlns:mc="http://schemas.openxmlformats.org/markup-compatibility/2006" xmlns:aink="http://schemas.microsoft.com/office/drawing/2016/ink" xmlns:am3d="http://schemas.microsoft.com/office/drawing/2017/model3d" xmlns:o="urn:schemas-microsoft-com:office:office" xmlns:r="http://schemas.openxmlformats.org/officeDocument/2006/relationships" xmlns:m="http://schemas.openxmlformats.org/officeDocument/2006/math" xmlns:v="urn:schemas-microsoft-com:vml" xmlns:wp14="http://schemas.microsoft.com/office/word/2010/wordprocessingDrawing" xmlns:wp="http://schemas.openxmlformats.org/drawingml/2006/wordprocessingDrawing" xmlns:w10="urn:schemas-microsoft-com:office:word" xmlns:w="http://schemas.openxmlformats.org/wordprocessingml/2006/main" xmlns:w14="http://schemas.microsoft.com/office/word/2010/wordml" xmlns:w15="http://schemas.microsoft.com/office/word/2012/wordml" xmlns:w16cid="http://schemas.microsoft.com/office/word/2016/wordml/cid" xmlns:w16se="http://schemas.microsoft.com/office/word/2015/wordml/symex" xmlns:wpg="http://schemas.microsoft.com/office/word/2010/wordprocessingGroup" xmlns:wpi="http://schemas.microsoft.com/office/word/2010/wordprocessingInk" xmlns:wne="http://schemas.microsoft.com/office/word/2006/wordml" xmlns:wps="http://schemas.microsoft.com/office/word/2010/wordprocessingShape" mc:Ignorable="w14 w15 w16se w16cid wp14">
   <w:body>
-    <w:bookmarkStart w:id="0" w:name="_GoBack" w:displacedByCustomXml="next"/>
-    <w:bookmarkEnd w:id="0" w:displacedByCustomXml="next"/>
     <w:sdt>
       <w:sdtPr>
         <w:rPr>
@@ -88,6 +86,8 @@
               </wp:inline>
             </w:drawing>
           </w:r>
+          <w:bookmarkStart w:id="0" w:name="_GoBack"/>
+          <w:bookmarkEnd w:id="0"/>
         </w:p>
         <w:p>
           <w:pPr>
@@ -644,7 +644,7 @@
               <w:r>
                 <w:fldChar w:fldCharType="separate"/>
               </w:r>
-              <w:hyperlink w:anchor="_Toc505987551" w:history="1">
+              <w:hyperlink w:anchor="_Toc505990611" w:history="1">
                 <w:r>
                   <w:rPr>
                     <w:rStyle w:val="Hyperlink"/>
@@ -671,7 +671,7 @@
                     <w:noProof/>
                     <w:webHidden/>
                   </w:rPr>
-                  <w:instrText xml:space="preserve"> PAGEREF _Toc505987551 \h </w:instrText>
+                  <w:instrText xml:space="preserve"> PAGEREF _Toc505990611 \h </w:instrText>
                 </w:r>
                 <w:r>
                   <w:rPr>
@@ -714,7 +714,7 @@
                   <w:szCs w:val="22"/>
                 </w:rPr>
               </w:pPr>
-              <w:hyperlink w:anchor="_Toc505987552" w:history="1">
+              <w:hyperlink w:anchor="_Toc505990612" w:history="1">
                 <w:r>
                   <w:rPr>
                     <w:rStyle w:val="Hyperlink"/>
@@ -741,7 +741,7 @@
                     <w:noProof/>
                     <w:webHidden/>
                   </w:rPr>
-                  <w:instrText xml:space="preserve"> PAGEREF _Toc505987552 \h </w:instrText>
+                  <w:instrText xml:space="preserve"> PAGEREF _Toc505990612 \h </w:instrText>
                 </w:r>
                 <w:r>
                   <w:rPr>
@@ -784,7 +784,7 @@
                   <w:szCs w:val="22"/>
                 </w:rPr>
               </w:pPr>
-              <w:hyperlink w:anchor="_Toc505987553" w:history="1">
+              <w:hyperlink w:anchor="_Toc505990613" w:history="1">
                 <w:r>
                   <w:rPr>
                     <w:rStyle w:val="Hyperlink"/>
@@ -811,7 +811,7 @@
                     <w:noProof/>
                     <w:webHidden/>
                   </w:rPr>
-                  <w:instrText xml:space="preserve"> PAGEREF _Toc505987553 \h </w:instrText>
+                  <w:instrText xml:space="preserve"> PAGEREF _Toc505990613 \h </w:instrText>
                 </w:r>
                 <w:r>
                   <w:rPr>
@@ -854,7 +854,7 @@
                   <w:szCs w:val="22"/>
                 </w:rPr>
               </w:pPr>
-              <w:hyperlink w:anchor="_Toc505987554" w:history="1">
+              <w:hyperlink w:anchor="_Toc505990614" w:history="1">
                 <w:r>
                   <w:rPr>
                     <w:rStyle w:val="Hyperlink"/>
@@ -881,7 +881,7 @@
                     <w:noProof/>
                     <w:webHidden/>
                   </w:rPr>
-                  <w:instrText xml:space="preserve"> PAGEREF _Toc505987554 \h </w:instrText>
+                  <w:instrText xml:space="preserve"> PAGEREF _Toc505990614 \h </w:instrText>
                 </w:r>
                 <w:r>
                   <w:rPr>
@@ -924,7 +924,7 @@
                   <w:szCs w:val="22"/>
                 </w:rPr>
               </w:pPr>
-              <w:hyperlink w:anchor="_Toc505987555" w:history="1">
+              <w:hyperlink w:anchor="_Toc505990615" w:history="1">
                 <w:r>
                   <w:rPr>
                     <w:rStyle w:val="Hyperlink"/>
@@ -951,7 +951,7 @@
                     <w:noProof/>
                     <w:webHidden/>
                   </w:rPr>
-                  <w:instrText xml:space="preserve"> PAGEREF _Toc505987555 \h </w:instrText>
+                  <w:instrText xml:space="preserve"> PAGEREF _Toc505990615 \h </w:instrText>
                 </w:r>
                 <w:r>
                   <w:rPr>
@@ -994,7 +994,7 @@
                   <w:szCs w:val="22"/>
                 </w:rPr>
               </w:pPr>
-              <w:hyperlink w:anchor="_Toc505987556" w:history="1">
+              <w:hyperlink w:anchor="_Toc505990616" w:history="1">
                 <w:r>
                   <w:rPr>
                     <w:rStyle w:val="Hyperlink"/>
@@ -1021,7 +1021,7 @@
                     <w:noProof/>
                     <w:webHidden/>
                   </w:rPr>
-                  <w:instrText xml:space="preserve"> PAGEREF _Toc505987556 \h </w:instrText>
+                  <w:instrText xml:space="preserve"> PAGEREF _Toc505990616 \h </w:instrText>
                 </w:r>
                 <w:r>
                   <w:rPr>
@@ -1064,7 +1064,7 @@
                   <w:szCs w:val="22"/>
                 </w:rPr>
               </w:pPr>
-              <w:hyperlink w:anchor="_Toc505987557" w:history="1">
+              <w:hyperlink w:anchor="_Toc505990617" w:history="1">
                 <w:r>
                   <w:rPr>
                     <w:rStyle w:val="Hyperlink"/>
@@ -1091,7 +1091,7 @@
                     <w:noProof/>
                     <w:webHidden/>
                   </w:rPr>
-                  <w:instrText xml:space="preserve"> PAGEREF _Toc505987557 \h </w:instrText>
+                  <w:instrText xml:space="preserve"> PAGEREF _Toc505990617 \h </w:instrText>
                 </w:r>
                 <w:r>
                   <w:rPr>
@@ -1134,7 +1134,7 @@
                   <w:szCs w:val="22"/>
                 </w:rPr>
               </w:pPr>
-              <w:hyperlink w:anchor="_Toc505987558" w:history="1">
+              <w:hyperlink w:anchor="_Toc505990618" w:history="1">
                 <w:r>
                   <w:rPr>
                     <w:rStyle w:val="Hyperlink"/>
@@ -1161,7 +1161,7 @@
                     <w:noProof/>
                     <w:webHidden/>
                   </w:rPr>
-                  <w:instrText xml:space="preserve"> PAGEREF _Toc505987558 \h </w:instrText>
+                  <w:instrText xml:space="preserve"> PAGEREF _Toc505990618 \h </w:instrText>
                 </w:r>
                 <w:r>
                   <w:rPr>
@@ -1204,7 +1204,7 @@
                   <w:szCs w:val="22"/>
                 </w:rPr>
               </w:pPr>
-              <w:hyperlink w:anchor="_Toc505987559" w:history="1">
+              <w:hyperlink w:anchor="_Toc505990619" w:history="1">
                 <w:r>
                   <w:rPr>
                     <w:rStyle w:val="Hyperlink"/>
@@ -1231,7 +1231,7 @@
                     <w:noProof/>
                     <w:webHidden/>
                   </w:rPr>
-                  <w:instrText xml:space="preserve"> PAGEREF _Toc505987559 \h </w:instrText>
+                  <w:instrText xml:space="preserve"> PAGEREF _Toc505990619 \h </w:instrText>
                 </w:r>
                 <w:r>
                   <w:rPr>
@@ -1274,7 +1274,7 @@
                   <w:szCs w:val="22"/>
                 </w:rPr>
               </w:pPr>
-              <w:hyperlink w:anchor="_Toc505987560" w:history="1">
+              <w:hyperlink w:anchor="_Toc505990620" w:history="1">
                 <w:r>
                   <w:rPr>
                     <w:rStyle w:val="Hyperlink"/>
@@ -1301,7 +1301,7 @@
                     <w:noProof/>
                     <w:webHidden/>
                   </w:rPr>
-                  <w:instrText xml:space="preserve"> PAGEREF _Toc505987560 \h </w:instrText>
+                  <w:instrText xml:space="preserve"> PAGEREF _Toc505990620 \h </w:instrText>
                 </w:r>
                 <w:r>
                   <w:rPr>
@@ -1344,7 +1344,7 @@
                   <w:szCs w:val="22"/>
                 </w:rPr>
               </w:pPr>
-              <w:hyperlink w:anchor="_Toc505987561" w:history="1">
+              <w:hyperlink w:anchor="_Toc505990621" w:history="1">
                 <w:r>
                   <w:rPr>
                     <w:rStyle w:val="Hyperlink"/>
@@ -1371,7 +1371,7 @@
                     <w:noProof/>
                     <w:webHidden/>
                   </w:rPr>
-                  <w:instrText xml:space="preserve"> PAGEREF _Toc505987561 \h </w:instrText>
+                  <w:instrText xml:space="preserve"> PAGEREF _Toc505990621 \h </w:instrText>
                 </w:r>
                 <w:r>
                   <w:rPr>
@@ -1414,7 +1414,7 @@
                   <w:szCs w:val="22"/>
                 </w:rPr>
               </w:pPr>
-              <w:hyperlink w:anchor="_Toc505987562" w:history="1">
+              <w:hyperlink w:anchor="_Toc505990622" w:history="1">
                 <w:r>
                   <w:rPr>
                     <w:rStyle w:val="Hyperlink"/>
@@ -1441,7 +1441,7 @@
                     <w:noProof/>
                     <w:webHidden/>
                   </w:rPr>
-                  <w:instrText xml:space="preserve"> PAGEREF _Toc505987562 \h </w:instrText>
+                  <w:instrText xml:space="preserve"> PAGEREF _Toc505990622 \h </w:instrText>
                 </w:r>
                 <w:r>
                   <w:rPr>
@@ -1484,7 +1484,7 @@
                   <w:szCs w:val="22"/>
                 </w:rPr>
               </w:pPr>
-              <w:hyperlink w:anchor="_Toc505987563" w:history="1">
+              <w:hyperlink w:anchor="_Toc505990623" w:history="1">
                 <w:r>
                   <w:rPr>
                     <w:rStyle w:val="Hyperlink"/>
@@ -1511,7 +1511,7 @@
                     <w:noProof/>
                     <w:webHidden/>
                   </w:rPr>
-                  <w:instrText xml:space="preserve"> PAGEREF _Toc505987563 \h </w:instrText>
+                  <w:instrText xml:space="preserve"> PAGEREF _Toc505990623 \h </w:instrText>
                 </w:r>
                 <w:r>
                   <w:rPr>
@@ -1554,7 +1554,7 @@
                   <w:szCs w:val="22"/>
                 </w:rPr>
               </w:pPr>
-              <w:hyperlink w:anchor="_Toc505987564" w:history="1">
+              <w:hyperlink w:anchor="_Toc505990624" w:history="1">
                 <w:r>
                   <w:rPr>
                     <w:rStyle w:val="Hyperlink"/>
@@ -1581,7 +1581,7 @@
                     <w:noProof/>
                     <w:webHidden/>
                   </w:rPr>
-                  <w:instrText xml:space="preserve"> PAGEREF _Toc505987564 \h </w:instrText>
+                  <w:instrText xml:space="preserve"> PAGEREF _Toc505990624 \h </w:instrText>
                 </w:r>
                 <w:r>
                   <w:rPr>
@@ -1624,7 +1624,7 @@
                   <w:szCs w:val="22"/>
                 </w:rPr>
               </w:pPr>
-              <w:hyperlink w:anchor="_Toc505987565" w:history="1">
+              <w:hyperlink w:anchor="_Toc505990625" w:history="1">
                 <w:r>
                   <w:rPr>
                     <w:rStyle w:val="Hyperlink"/>
@@ -1651,7 +1651,7 @@
                     <w:noProof/>
                     <w:webHidden/>
                   </w:rPr>
-                  <w:instrText xml:space="preserve"> PAGEREF _Toc505987565 \h </w:instrText>
+                  <w:instrText xml:space="preserve"> PAGEREF _Toc505990625 \h </w:instrText>
                 </w:r>
                 <w:r>
                   <w:rPr>
@@ -1694,7 +1694,7 @@
                   <w:szCs w:val="22"/>
                 </w:rPr>
               </w:pPr>
-              <w:hyperlink w:anchor="_Toc505987566" w:history="1">
+              <w:hyperlink w:anchor="_Toc505990626" w:history="1">
                 <w:r>
                   <w:rPr>
                     <w:rStyle w:val="Hyperlink"/>
@@ -1721,7 +1721,7 @@
                     <w:noProof/>
                     <w:webHidden/>
                   </w:rPr>
-                  <w:instrText xml:space="preserve"> PAGEREF _Toc505987566 \h </w:instrText>
+                  <w:instrText xml:space="preserve"> PAGEREF _Toc505990626 \h </w:instrText>
                 </w:r>
                 <w:r>
                   <w:rPr>
@@ -1764,7 +1764,7 @@
                   <w:szCs w:val="22"/>
                 </w:rPr>
               </w:pPr>
-              <w:hyperlink w:anchor="_Toc505987567" w:history="1">
+              <w:hyperlink w:anchor="_Toc505990627" w:history="1">
                 <w:r>
                   <w:rPr>
                     <w:rStyle w:val="Hyperlink"/>
@@ -1791,7 +1791,7 @@
                     <w:noProof/>
                     <w:webHidden/>
                   </w:rPr>
-                  <w:instrText xml:space="preserve"> PAGEREF _Toc505987567 \h </w:instrText>
+                  <w:instrText xml:space="preserve"> PAGEREF _Toc505990627 \h </w:instrText>
                 </w:r>
                 <w:r>
                   <w:rPr>
@@ -1834,7 +1834,7 @@
                   <w:szCs w:val="22"/>
                 </w:rPr>
               </w:pPr>
-              <w:hyperlink w:anchor="_Toc505987568" w:history="1">
+              <w:hyperlink w:anchor="_Toc505990628" w:history="1">
                 <w:r>
                   <w:rPr>
                     <w:rStyle w:val="Hyperlink"/>
@@ -1861,7 +1861,7 @@
                     <w:noProof/>
                     <w:webHidden/>
                   </w:rPr>
-                  <w:instrText xml:space="preserve"> PAGEREF _Toc505987568 \h </w:instrText>
+                  <w:instrText xml:space="preserve"> PAGEREF _Toc505990628 \h </w:instrText>
                 </w:r>
                 <w:r>
                   <w:rPr>
@@ -1904,7 +1904,7 @@
                   <w:szCs w:val="22"/>
                 </w:rPr>
               </w:pPr>
-              <w:hyperlink w:anchor="_Toc505987569" w:history="1">
+              <w:hyperlink w:anchor="_Toc505990629" w:history="1">
                 <w:r>
                   <w:rPr>
                     <w:rStyle w:val="Hyperlink"/>
@@ -1931,7 +1931,7 @@
                     <w:noProof/>
                     <w:webHidden/>
                   </w:rPr>
-                  <w:instrText xml:space="preserve"> PAGEREF _Toc505987569 \h </w:instrText>
+                  <w:instrText xml:space="preserve"> PAGEREF _Toc505990629 \h </w:instrText>
                 </w:r>
                 <w:r>
                   <w:rPr>
@@ -1974,7 +1974,7 @@
                   <w:szCs w:val="22"/>
                 </w:rPr>
               </w:pPr>
-              <w:hyperlink w:anchor="_Toc505987570" w:history="1">
+              <w:hyperlink w:anchor="_Toc505990630" w:history="1">
                 <w:r>
                   <w:rPr>
                     <w:rStyle w:val="Hyperlink"/>
@@ -2001,7 +2001,7 @@
                     <w:noProof/>
                     <w:webHidden/>
                   </w:rPr>
-                  <w:instrText xml:space="preserve"> PAGEREF _Toc505987570 \h </w:instrText>
+                  <w:instrText xml:space="preserve"> PAGEREF _Toc505990630 \h </w:instrText>
                 </w:r>
                 <w:r>
                   <w:rPr>
@@ -2044,7 +2044,7 @@
                   <w:szCs w:val="22"/>
                 </w:rPr>
               </w:pPr>
-              <w:hyperlink w:anchor="_Toc505987571" w:history="1">
+              <w:hyperlink w:anchor="_Toc505990631" w:history="1">
                 <w:r>
                   <w:rPr>
                     <w:rStyle w:val="Hyperlink"/>
@@ -2071,7 +2071,7 @@
                     <w:noProof/>
                     <w:webHidden/>
                   </w:rPr>
-                  <w:instrText xml:space="preserve"> PAGEREF _Toc505987571 \h </w:instrText>
+                  <w:instrText xml:space="preserve"> PAGEREF _Toc505990631 \h </w:instrText>
                 </w:r>
                 <w:r>
                   <w:rPr>
@@ -2114,7 +2114,7 @@
                   <w:szCs w:val="22"/>
                 </w:rPr>
               </w:pPr>
-              <w:hyperlink w:anchor="_Toc505987572" w:history="1">
+              <w:hyperlink w:anchor="_Toc505990632" w:history="1">
                 <w:r>
                   <w:rPr>
                     <w:rStyle w:val="Hyperlink"/>
@@ -2141,7 +2141,7 @@
                     <w:noProof/>
                     <w:webHidden/>
                   </w:rPr>
-                  <w:instrText xml:space="preserve"> PAGEREF _Toc505987572 \h </w:instrText>
+                  <w:instrText xml:space="preserve"> PAGEREF _Toc505990632 \h </w:instrText>
                 </w:r>
                 <w:r>
                   <w:rPr>
@@ -2184,7 +2184,7 @@
                   <w:szCs w:val="22"/>
                 </w:rPr>
               </w:pPr>
-              <w:hyperlink w:anchor="_Toc505987573" w:history="1">
+              <w:hyperlink w:anchor="_Toc505990633" w:history="1">
                 <w:r>
                   <w:rPr>
                     <w:rStyle w:val="Hyperlink"/>
@@ -2211,7 +2211,7 @@
                     <w:noProof/>
                     <w:webHidden/>
                   </w:rPr>
-                  <w:instrText xml:space="preserve"> PAGEREF _Toc505987573 \h </w:instrText>
+                  <w:instrText xml:space="preserve"> PAGEREF _Toc505990633 \h </w:instrText>
                 </w:r>
                 <w:r>
                   <w:rPr>
@@ -2254,7 +2254,7 @@
                   <w:szCs w:val="22"/>
                 </w:rPr>
               </w:pPr>
-              <w:hyperlink w:anchor="_Toc505987574" w:history="1">
+              <w:hyperlink w:anchor="_Toc505990634" w:history="1">
                 <w:r>
                   <w:rPr>
                     <w:rStyle w:val="Hyperlink"/>
@@ -2281,7 +2281,7 @@
                     <w:noProof/>
                     <w:webHidden/>
                   </w:rPr>
-                  <w:instrText xml:space="preserve"> PAGEREF _Toc505987574 \h </w:instrText>
+                  <w:instrText xml:space="preserve"> PAGEREF _Toc505990634 \h </w:instrText>
                 </w:r>
                 <w:r>
                   <w:rPr>
@@ -2324,7 +2324,7 @@
                   <w:szCs w:val="22"/>
                 </w:rPr>
               </w:pPr>
-              <w:hyperlink w:anchor="_Toc505987575" w:history="1">
+              <w:hyperlink w:anchor="_Toc505990635" w:history="1">
                 <w:r>
                   <w:rPr>
                     <w:rStyle w:val="Hyperlink"/>
@@ -2351,7 +2351,7 @@
                     <w:noProof/>
                     <w:webHidden/>
                   </w:rPr>
-                  <w:instrText xml:space="preserve"> PAGEREF _Toc505987575 \h </w:instrText>
+                  <w:instrText xml:space="preserve"> PAGEREF _Toc505990635 \h </w:instrText>
                 </w:r>
                 <w:r>
                   <w:rPr>
@@ -2394,7 +2394,7 @@
                   <w:szCs w:val="22"/>
                 </w:rPr>
               </w:pPr>
-              <w:hyperlink w:anchor="_Toc505987576" w:history="1">
+              <w:hyperlink w:anchor="_Toc505990636" w:history="1">
                 <w:r>
                   <w:rPr>
                     <w:rStyle w:val="Hyperlink"/>
@@ -2421,7 +2421,7 @@
                     <w:noProof/>
                     <w:webHidden/>
                   </w:rPr>
-                  <w:instrText xml:space="preserve"> PAGEREF _Toc505987576 \h </w:instrText>
+                  <w:instrText xml:space="preserve"> PAGEREF _Toc505990636 \h </w:instrText>
                 </w:r>
                 <w:r>
                   <w:rPr>
@@ -2464,7 +2464,7 @@
                   <w:szCs w:val="22"/>
                 </w:rPr>
               </w:pPr>
-              <w:hyperlink w:anchor="_Toc505987577" w:history="1">
+              <w:hyperlink w:anchor="_Toc505990637" w:history="1">
                 <w:r>
                   <w:rPr>
                     <w:rStyle w:val="Hyperlink"/>
@@ -2491,7 +2491,7 @@
                     <w:noProof/>
                     <w:webHidden/>
                   </w:rPr>
-                  <w:instrText xml:space="preserve"> PAGEREF _Toc505987577 \h </w:instrText>
+                  <w:instrText xml:space="preserve"> PAGEREF _Toc505990637 \h </w:instrText>
                 </w:r>
                 <w:r>
                   <w:rPr>
@@ -2534,7 +2534,7 @@
                   <w:szCs w:val="22"/>
                 </w:rPr>
               </w:pPr>
-              <w:hyperlink w:anchor="_Toc505987578" w:history="1">
+              <w:hyperlink w:anchor="_Toc505990638" w:history="1">
                 <w:r>
                   <w:rPr>
                     <w:rStyle w:val="Hyperlink"/>
@@ -2561,7 +2561,7 @@
                     <w:noProof/>
                     <w:webHidden/>
                   </w:rPr>
-                  <w:instrText xml:space="preserve"> PAGEREF _Toc505987578 \h </w:instrText>
+                  <w:instrText xml:space="preserve"> PAGEREF _Toc505990638 \h </w:instrText>
                 </w:r>
                 <w:r>
                   <w:rPr>
@@ -2604,7 +2604,7 @@
                   <w:szCs w:val="22"/>
                 </w:rPr>
               </w:pPr>
-              <w:hyperlink w:anchor="_Toc505987579" w:history="1">
+              <w:hyperlink w:anchor="_Toc505990639" w:history="1">
                 <w:r>
                   <w:rPr>
                     <w:rStyle w:val="Hyperlink"/>
@@ -2631,7 +2631,7 @@
                     <w:noProof/>
                     <w:webHidden/>
                   </w:rPr>
-                  <w:instrText xml:space="preserve"> PAGEREF _Toc505987579 \h </w:instrText>
+                  <w:instrText xml:space="preserve"> PAGEREF _Toc505990639 \h </w:instrText>
                 </w:r>
                 <w:r>
                   <w:rPr>
@@ -2674,7 +2674,7 @@
                   <w:szCs w:val="22"/>
                 </w:rPr>
               </w:pPr>
-              <w:hyperlink w:anchor="_Toc505987580" w:history="1">
+              <w:hyperlink w:anchor="_Toc505990640" w:history="1">
                 <w:r>
                   <w:rPr>
                     <w:rStyle w:val="Hyperlink"/>
@@ -2701,7 +2701,7 @@
                     <w:noProof/>
                     <w:webHidden/>
                   </w:rPr>
-                  <w:instrText xml:space="preserve"> PAGEREF _Toc505987580 \h </w:instrText>
+                  <w:instrText xml:space="preserve"> PAGEREF _Toc505990640 \h </w:instrText>
                 </w:r>
                 <w:r>
                   <w:rPr>
@@ -2744,7 +2744,7 @@
                   <w:szCs w:val="22"/>
                 </w:rPr>
               </w:pPr>
-              <w:hyperlink w:anchor="_Toc505987581" w:history="1">
+              <w:hyperlink w:anchor="_Toc505990641" w:history="1">
                 <w:r>
                   <w:rPr>
                     <w:rStyle w:val="Hyperlink"/>
@@ -2771,7 +2771,7 @@
                     <w:noProof/>
                     <w:webHidden/>
                   </w:rPr>
-                  <w:instrText xml:space="preserve"> PAGEREF _Toc505987581 \h </w:instrText>
+                  <w:instrText xml:space="preserve"> PAGEREF _Toc505990641 \h </w:instrText>
                 </w:r>
                 <w:r>
                   <w:rPr>
@@ -2814,7 +2814,7 @@
                   <w:szCs w:val="22"/>
                 </w:rPr>
               </w:pPr>
-              <w:hyperlink w:anchor="_Toc505987582" w:history="1">
+              <w:hyperlink w:anchor="_Toc505990642" w:history="1">
                 <w:r>
                   <w:rPr>
                     <w:rStyle w:val="Hyperlink"/>
@@ -2841,7 +2841,7 @@
                     <w:noProof/>
                     <w:webHidden/>
                   </w:rPr>
-                  <w:instrText xml:space="preserve"> PAGEREF _Toc505987582 \h </w:instrText>
+                  <w:instrText xml:space="preserve"> PAGEREF _Toc505990642 \h </w:instrText>
                 </w:r>
                 <w:r>
                   <w:rPr>
@@ -2884,7 +2884,7 @@
                   <w:szCs w:val="22"/>
                 </w:rPr>
               </w:pPr>
-              <w:hyperlink w:anchor="_Toc505987583" w:history="1">
+              <w:hyperlink w:anchor="_Toc505990643" w:history="1">
                 <w:r>
                   <w:rPr>
                     <w:rStyle w:val="Hyperlink"/>
@@ -2911,7 +2911,7 @@
                     <w:noProof/>
                     <w:webHidden/>
                   </w:rPr>
-                  <w:instrText xml:space="preserve"> PAGEREF _Toc505987583 \h </w:instrText>
+                  <w:instrText xml:space="preserve"> PAGEREF _Toc505990643 \h </w:instrText>
                 </w:r>
                 <w:r>
                   <w:rPr>
@@ -2954,7 +2954,7 @@
                   <w:szCs w:val="22"/>
                 </w:rPr>
               </w:pPr>
-              <w:hyperlink w:anchor="_Toc505987584" w:history="1">
+              <w:hyperlink w:anchor="_Toc505990644" w:history="1">
                 <w:r>
                   <w:rPr>
                     <w:rStyle w:val="Hyperlink"/>
@@ -2981,7 +2981,7 @@
                     <w:noProof/>
                     <w:webHidden/>
                   </w:rPr>
-                  <w:instrText xml:space="preserve"> PAGEREF _Toc505987584 \h </w:instrText>
+                  <w:instrText xml:space="preserve"> PAGEREF _Toc505990644 \h </w:instrText>
                 </w:r>
                 <w:r>
                   <w:rPr>
@@ -3024,7 +3024,7 @@
                   <w:szCs w:val="22"/>
                 </w:rPr>
               </w:pPr>
-              <w:hyperlink w:anchor="_Toc505987585" w:history="1">
+              <w:hyperlink w:anchor="_Toc505990645" w:history="1">
                 <w:r>
                   <w:rPr>
                     <w:rStyle w:val="Hyperlink"/>
@@ -3051,7 +3051,7 @@
                     <w:noProof/>
                     <w:webHidden/>
                   </w:rPr>
-                  <w:instrText xml:space="preserve"> PAGEREF _Toc505987585 \h </w:instrText>
+                  <w:instrText xml:space="preserve"> PAGEREF _Toc505990645 \h </w:instrText>
                 </w:r>
                 <w:r>
                   <w:rPr>
@@ -3094,7 +3094,7 @@
                   <w:szCs w:val="22"/>
                 </w:rPr>
               </w:pPr>
-              <w:hyperlink w:anchor="_Toc505987586" w:history="1">
+              <w:hyperlink w:anchor="_Toc505990646" w:history="1">
                 <w:r>
                   <w:rPr>
                     <w:rStyle w:val="Hyperlink"/>
@@ -3121,7 +3121,7 @@
                     <w:noProof/>
                     <w:webHidden/>
                   </w:rPr>
-                  <w:instrText xml:space="preserve"> PAGEREF _Toc505987586 \h </w:instrText>
+                  <w:instrText xml:space="preserve"> PAGEREF _Toc505990646 \h </w:instrText>
                 </w:r>
                 <w:r>
                   <w:rPr>
@@ -3164,7 +3164,7 @@
                   <w:szCs w:val="22"/>
                 </w:rPr>
               </w:pPr>
-              <w:hyperlink w:anchor="_Toc505987587" w:history="1">
+              <w:hyperlink w:anchor="_Toc505990647" w:history="1">
                 <w:r>
                   <w:rPr>
                     <w:rStyle w:val="Hyperlink"/>
@@ -3191,7 +3191,77 @@
                     <w:noProof/>
                     <w:webHidden/>
                   </w:rPr>
-                  <w:instrText xml:space="preserve"> PAGEREF _Toc505987587 \h </w:instrText>
+                  <w:instrText xml:space="preserve"> PAGEREF _Toc505990647 \h </w:instrText>
+                </w:r>
+                <w:r>
+                  <w:rPr>
+                    <w:noProof/>
+                    <w:webHidden/>
+                  </w:rPr>
+                </w:r>
+                <w:r>
+                  <w:rPr>
+                    <w:noProof/>
+                    <w:webHidden/>
+                  </w:rPr>
+                  <w:fldChar w:fldCharType="separate"/>
+                </w:r>
+                <w:r>
+                  <w:rPr>
+                    <w:noProof/>
+                    <w:webHidden/>
+                  </w:rPr>
+                  <w:t>41</w:t>
+                </w:r>
+                <w:r>
+                  <w:rPr>
+                    <w:noProof/>
+                    <w:webHidden/>
+                  </w:rPr>
+                  <w:fldChar w:fldCharType="end"/>
+                </w:r>
+              </w:hyperlink>
+            </w:p>
+            <w:p>
+              <w:pPr>
+                <w:pStyle w:val="TOC3"/>
+                <w:tabs>
+                  <w:tab w:val="right" w:leader="dot" w:pos="9350"/>
+                </w:tabs>
+                <w:rPr>
+                  <w:noProof/>
+                  <w:sz w:val="22"/>
+                  <w:szCs w:val="22"/>
+                </w:rPr>
+              </w:pPr>
+              <w:hyperlink w:anchor="_Toc505990648" w:history="1">
+                <w:r>
+                  <w:rPr>
+                    <w:rStyle w:val="Hyperlink"/>
+                    <w:noProof/>
+                  </w:rPr>
+                  <w:t>Separate GitHub URLs for cloning</w:t>
+                </w:r>
+                <w:r>
+                  <w:rPr>
+                    <w:noProof/>
+                    <w:webHidden/>
+                  </w:rPr>
+                  <w:tab/>
+                </w:r>
+                <w:r>
+                  <w:rPr>
+                    <w:noProof/>
+                    <w:webHidden/>
+                  </w:rPr>
+                  <w:fldChar w:fldCharType="begin"/>
+                </w:r>
+                <w:r>
+                  <w:rPr>
+                    <w:noProof/>
+                    <w:webHidden/>
+                  </w:rPr>
+                  <w:instrText xml:space="preserve"> PAGEREF _Toc505990648 \h </w:instrText>
                 </w:r>
                 <w:r>
                   <w:rPr>
@@ -3284,7 +3354,7 @@
       <w:pPr>
         <w:pStyle w:val="Heading1"/>
       </w:pPr>
-      <w:bookmarkStart w:id="1" w:name="_Toc505987551"/>
+      <w:bookmarkStart w:id="1" w:name="_Toc505990611"/>
       <w:r>
         <w:t>Problem Statement</w:t>
       </w:r>
@@ -3347,7 +3417,7 @@
       <w:pPr>
         <w:pStyle w:val="Heading1"/>
       </w:pPr>
-      <w:bookmarkStart w:id="4" w:name="_Toc505987552"/>
+      <w:bookmarkStart w:id="4" w:name="_Toc505990612"/>
       <w:bookmarkEnd w:id="2"/>
       <w:bookmarkEnd w:id="3"/>
       <w:r>
@@ -4126,7 +4196,7 @@
       <w:pPr>
         <w:pStyle w:val="Heading1"/>
       </w:pPr>
-      <w:bookmarkStart w:id="5" w:name="_Toc505987553"/>
+      <w:bookmarkStart w:id="5" w:name="_Toc505990613"/>
       <w:r>
         <w:lastRenderedPageBreak/>
         <w:t>Hardware Description</w:t>
@@ -4298,7 +4368,7 @@
       <w:pPr>
         <w:pStyle w:val="Heading1"/>
       </w:pPr>
-      <w:bookmarkStart w:id="6" w:name="_Toc505987554"/>
+      <w:bookmarkStart w:id="6" w:name="_Toc505990614"/>
       <w:r>
         <w:t>Software</w:t>
       </w:r>
@@ -4636,7 +4706,7 @@
       <w:pPr>
         <w:pStyle w:val="Heading1"/>
       </w:pPr>
-      <w:bookmarkStart w:id="7" w:name="_Toc505987555"/>
+      <w:bookmarkStart w:id="7" w:name="_Toc505990615"/>
       <w:r>
         <w:lastRenderedPageBreak/>
         <w:t>Installation and Configuration</w:t>
@@ -4648,7 +4718,7 @@
       <w:pPr>
         <w:pStyle w:val="Heading2"/>
       </w:pPr>
-      <w:bookmarkStart w:id="8" w:name="_Toc505987556"/>
+      <w:bookmarkStart w:id="8" w:name="_Toc505990616"/>
       <w:proofErr w:type="spellStart"/>
       <w:r>
         <w:t>PharmAid</w:t>
@@ -4910,7 +4980,7 @@
       <w:pPr>
         <w:pStyle w:val="Heading2"/>
       </w:pPr>
-      <w:bookmarkStart w:id="9" w:name="_Toc505987557"/>
+      <w:bookmarkStart w:id="9" w:name="_Toc505990617"/>
       <w:proofErr w:type="spellStart"/>
       <w:r>
         <w:t>PharmApi</w:t>
@@ -5124,7 +5194,7 @@
       <w:pPr>
         <w:pStyle w:val="Heading2"/>
       </w:pPr>
-      <w:bookmarkStart w:id="10" w:name="_Toc505987558"/>
+      <w:bookmarkStart w:id="10" w:name="_Toc505990618"/>
       <w:r>
         <w:lastRenderedPageBreak/>
         <w:t>Alexa Skills Configuration</w:t>
@@ -5564,7 +5634,7 @@
       <w:pPr>
         <w:pStyle w:val="Heading1"/>
       </w:pPr>
-      <w:bookmarkStart w:id="11" w:name="_Toc505987559"/>
+      <w:bookmarkStart w:id="11" w:name="_Toc505990619"/>
       <w:proofErr w:type="spellStart"/>
       <w:r>
         <w:lastRenderedPageBreak/>
@@ -5584,7 +5654,7 @@
       <w:pPr>
         <w:pStyle w:val="Heading2"/>
       </w:pPr>
-      <w:bookmarkStart w:id="12" w:name="_Toc505987560"/>
+      <w:bookmarkStart w:id="12" w:name="_Toc505990620"/>
       <w:proofErr w:type="spellStart"/>
       <w:r>
         <w:t>Web.config</w:t>
@@ -8033,7 +8103,7 @@
       <w:pPr>
         <w:pStyle w:val="Heading2"/>
       </w:pPr>
-      <w:bookmarkStart w:id="13" w:name="_Toc505987561"/>
+      <w:bookmarkStart w:id="13" w:name="_Toc505990621"/>
       <w:proofErr w:type="spellStart"/>
       <w:r>
         <w:lastRenderedPageBreak/>
@@ -8446,7 +8516,7 @@
       <w:pPr>
         <w:pStyle w:val="Heading2"/>
       </w:pPr>
-      <w:bookmarkStart w:id="14" w:name="_Toc505987562"/>
+      <w:bookmarkStart w:id="14" w:name="_Toc505990622"/>
       <w:proofErr w:type="spellStart"/>
       <w:r>
         <w:lastRenderedPageBreak/>
@@ -10954,7 +11024,7 @@
       <w:pPr>
         <w:pStyle w:val="Heading2"/>
       </w:pPr>
-      <w:bookmarkStart w:id="15" w:name="_Toc505987563"/>
+      <w:bookmarkStart w:id="15" w:name="_Toc505990623"/>
       <w:proofErr w:type="spellStart"/>
       <w:r>
         <w:lastRenderedPageBreak/>
@@ -13997,7 +14067,7 @@
       <w:r>
         <w:br w:type="page"/>
       </w:r>
-      <w:bookmarkStart w:id="16" w:name="_Toc505987564"/>
+      <w:bookmarkStart w:id="16" w:name="_Toc505990624"/>
       <w:proofErr w:type="spellStart"/>
       <w:r>
         <w:lastRenderedPageBreak/>
@@ -16059,7 +16129,7 @@
       <w:pPr>
         <w:pStyle w:val="Heading2"/>
       </w:pPr>
-      <w:bookmarkStart w:id="17" w:name="_Toc505987565"/>
+      <w:bookmarkStart w:id="17" w:name="_Toc505990625"/>
       <w:proofErr w:type="spellStart"/>
       <w:r>
         <w:lastRenderedPageBreak/>
@@ -16768,7 +16838,7 @@
       <w:pPr>
         <w:pStyle w:val="Heading2"/>
       </w:pPr>
-      <w:bookmarkStart w:id="18" w:name="_Toc505987566"/>
+      <w:bookmarkStart w:id="18" w:name="_Toc505990626"/>
       <w:proofErr w:type="spellStart"/>
       <w:r>
         <w:lastRenderedPageBreak/>
@@ -17772,7 +17842,7 @@
       <w:pPr>
         <w:pStyle w:val="Heading2"/>
       </w:pPr>
-      <w:bookmarkStart w:id="19" w:name="_Toc505987567"/>
+      <w:bookmarkStart w:id="19" w:name="_Toc505990627"/>
       <w:r>
         <w:t>Main Website Page (HTML)</w:t>
       </w:r>
@@ -17823,7 +17893,7 @@
       <w:pPr>
         <w:pStyle w:val="Heading3"/>
       </w:pPr>
-      <w:bookmarkStart w:id="20" w:name="_Toc505987568"/>
+      <w:bookmarkStart w:id="20" w:name="_Toc505990628"/>
       <w:r>
         <w:t>default.htm</w:t>
       </w:r>
@@ -20171,7 +20241,7 @@
       <w:pPr>
         <w:pStyle w:val="Heading3"/>
       </w:pPr>
-      <w:bookmarkStart w:id="21" w:name="_Toc505987569"/>
+      <w:bookmarkStart w:id="21" w:name="_Toc505990629"/>
       <w:r>
         <w:t>privacy.htm</w:t>
       </w:r>
@@ -21085,7 +21155,7 @@
       <w:pPr>
         <w:pStyle w:val="Heading3"/>
       </w:pPr>
-      <w:bookmarkStart w:id="22" w:name="_Toc505987570"/>
+      <w:bookmarkStart w:id="22" w:name="_Toc505990630"/>
       <w:r>
         <w:t>terms.htm</w:t>
       </w:r>
@@ -21997,7 +22067,7 @@
       <w:pPr>
         <w:pStyle w:val="Heading1"/>
       </w:pPr>
-      <w:bookmarkStart w:id="23" w:name="_Toc505987571"/>
+      <w:bookmarkStart w:id="23" w:name="_Toc505990631"/>
       <w:proofErr w:type="spellStart"/>
       <w:r>
         <w:lastRenderedPageBreak/>
@@ -22023,7 +22093,7 @@
       <w:pPr>
         <w:pStyle w:val="Heading2"/>
       </w:pPr>
-      <w:bookmarkStart w:id="24" w:name="_Toc505987572"/>
+      <w:bookmarkStart w:id="24" w:name="_Toc505990632"/>
       <w:proofErr w:type="spellStart"/>
       <w:r>
         <w:t>packages.config</w:t>
@@ -23334,7 +23404,7 @@
       <w:pPr>
         <w:pStyle w:val="Heading1"/>
       </w:pPr>
-      <w:bookmarkStart w:id="25" w:name="_Toc505987573"/>
+      <w:bookmarkStart w:id="25" w:name="_Toc505990633"/>
       <w:proofErr w:type="spellStart"/>
       <w:r>
         <w:lastRenderedPageBreak/>
@@ -23388,7 +23458,7 @@
       <w:pPr>
         <w:pStyle w:val="Heading2"/>
       </w:pPr>
-      <w:bookmarkStart w:id="26" w:name="_Toc505987574"/>
+      <w:bookmarkStart w:id="26" w:name="_Toc505990634"/>
       <w:r>
         <w:t>PAFunc1.cs</w:t>
       </w:r>
@@ -24920,7 +24990,7 @@
       <w:pPr>
         <w:pStyle w:val="Heading1"/>
       </w:pPr>
-      <w:bookmarkStart w:id="27" w:name="_Toc505987575"/>
+      <w:bookmarkStart w:id="27" w:name="_Toc505990635"/>
       <w:r>
         <w:lastRenderedPageBreak/>
         <w:t>Compile and Run Code</w:t>
@@ -24962,7 +25032,7 @@
       <w:pPr>
         <w:pStyle w:val="Heading2"/>
       </w:pPr>
-      <w:bookmarkStart w:id="28" w:name="_Toc505987576"/>
+      <w:bookmarkStart w:id="28" w:name="_Toc505990636"/>
       <w:r>
         <w:t xml:space="preserve">Compile/Publish </w:t>
       </w:r>
@@ -25069,7 +25139,7 @@
       <w:pPr>
         <w:pStyle w:val="Heading2"/>
       </w:pPr>
-      <w:bookmarkStart w:id="29" w:name="_Toc505987577"/>
+      <w:bookmarkStart w:id="29" w:name="_Toc505990637"/>
       <w:r>
         <w:lastRenderedPageBreak/>
         <w:t xml:space="preserve">Compile/Publish </w:t>
@@ -25178,7 +25248,7 @@
       <w:pPr>
         <w:pStyle w:val="Heading1"/>
       </w:pPr>
-      <w:bookmarkStart w:id="30" w:name="_Toc505987578"/>
+      <w:bookmarkStart w:id="30" w:name="_Toc505990638"/>
       <w:r>
         <w:lastRenderedPageBreak/>
         <w:t xml:space="preserve">Run </w:t>
@@ -25212,7 +25282,7 @@
       <w:pPr>
         <w:pStyle w:val="Heading2"/>
       </w:pPr>
-      <w:bookmarkStart w:id="31" w:name="_Toc505987579"/>
+      <w:bookmarkStart w:id="31" w:name="_Toc505990639"/>
       <w:proofErr w:type="spellStart"/>
       <w:r>
         <w:t>PharmAid</w:t>
@@ -25275,7 +25345,7 @@
       <w:pPr>
         <w:pStyle w:val="Heading2"/>
       </w:pPr>
-      <w:bookmarkStart w:id="32" w:name="_Toc505987580"/>
+      <w:bookmarkStart w:id="32" w:name="_Toc505990640"/>
       <w:proofErr w:type="spellStart"/>
       <w:r>
         <w:lastRenderedPageBreak/>
@@ -25382,7 +25452,7 @@
       <w:pPr>
         <w:pStyle w:val="Heading2"/>
       </w:pPr>
-      <w:bookmarkStart w:id="33" w:name="_Toc505987581"/>
+      <w:bookmarkStart w:id="33" w:name="_Toc505990641"/>
       <w:r>
         <w:lastRenderedPageBreak/>
         <w:t xml:space="preserve">Show </w:t>
@@ -25535,7 +25605,7 @@
       <w:pPr>
         <w:pStyle w:val="Heading1"/>
       </w:pPr>
-      <w:bookmarkStart w:id="34" w:name="_Toc505987582"/>
+      <w:bookmarkStart w:id="34" w:name="_Toc505990642"/>
       <w:r>
         <w:lastRenderedPageBreak/>
         <w:t>Summary</w:t>
@@ -25547,7 +25617,7 @@
       <w:pPr>
         <w:pStyle w:val="Heading2"/>
       </w:pPr>
-      <w:bookmarkStart w:id="35" w:name="_Toc505987583"/>
+      <w:bookmarkStart w:id="35" w:name="_Toc505990643"/>
       <w:r>
         <w:t>Lessons Learned</w:t>
       </w:r>
@@ -25805,7 +25875,7 @@
       <w:pPr>
         <w:pStyle w:val="Heading2"/>
       </w:pPr>
-      <w:bookmarkStart w:id="36" w:name="_Toc505987584"/>
+      <w:bookmarkStart w:id="36" w:name="_Toc505990644"/>
       <w:r>
         <w:lastRenderedPageBreak/>
         <w:t>What Next?</w:t>
@@ -25995,7 +26065,7 @@
       <w:pPr>
         <w:pStyle w:val="Heading1"/>
       </w:pPr>
-      <w:bookmarkStart w:id="37" w:name="_Toc505987585"/>
+      <w:bookmarkStart w:id="37" w:name="_Toc505990645"/>
       <w:r>
         <w:lastRenderedPageBreak/>
         <w:t>References</w:t>
@@ -26007,7 +26077,7 @@
       <w:pPr>
         <w:pStyle w:val="Heading2"/>
       </w:pPr>
-      <w:bookmarkStart w:id="38" w:name="_Toc505987586"/>
+      <w:bookmarkStart w:id="38" w:name="_Toc505990646"/>
       <w:r>
         <w:t>Reference URLs</w:t>
       </w:r>
@@ -26101,7 +26171,7 @@
       <w:pPr>
         <w:pStyle w:val="Heading2"/>
       </w:pPr>
-      <w:bookmarkStart w:id="39" w:name="_Toc505987587"/>
+      <w:bookmarkStart w:id="39" w:name="_Toc505990647"/>
       <w:r>
         <w:t>YouTube URLs, GitHub URL</w:t>
       </w:r>
@@ -26170,13 +26240,47 @@
         </w:numPr>
       </w:pPr>
       <w:r>
-        <w:t>GitHub Repositories with all artifacts</w:t>
-      </w:r>
+        <w:t>GitHub Repository</w:t>
+      </w:r>
+      <w:r>
+        <w:t xml:space="preserve"> with all artifacts</w:t>
+      </w:r>
+      <w:r>
+        <w:t>:</w:t>
+      </w:r>
+    </w:p>
+    <w:p>
+      <w:pPr>
+        <w:ind w:left="720"/>
+      </w:pPr>
+      <w:hyperlink r:id="rId42" w:history="1">
+        <w:r>
+          <w:rPr>
+            <w:rStyle w:val="Hyperlink"/>
+          </w:rPr>
+          <w:t>https://github.com/james-francis/DeepAzure-FinalProject</w:t>
+        </w:r>
+      </w:hyperlink>
+    </w:p>
+    <w:p>
+      <w:pPr>
+        <w:ind w:left="360"/>
+      </w:pPr>
+    </w:p>
+    <w:p>
+      <w:pPr>
+        <w:pStyle w:val="Heading3"/>
+      </w:pPr>
+      <w:bookmarkStart w:id="40" w:name="_Toc505990648"/>
+      <w:r>
+        <w:t>Separate GitHub URLs for cloning</w:t>
+      </w:r>
+      <w:bookmarkEnd w:id="40"/>
     </w:p>
     <w:p>
       <w:pPr>
         <w:numPr>
-          <w:ilvl w:val="1"/>
+          <w:ilvl w:val="0"/>
           <w:numId w:val="12"/>
         </w:numPr>
       </w:pPr>
@@ -26188,7 +26292,7 @@
       <w:r>
         <w:t xml:space="preserve"> (includes Alexa JSON): </w:t>
       </w:r>
-      <w:hyperlink r:id="rId42" w:history="1">
+      <w:hyperlink r:id="rId43" w:history="1">
         <w:r>
           <w:rPr>
             <w:rStyle w:val="Hyperlink"/>
@@ -26196,7 +26300,7 @@
           <w:t>https://github.com/james-francis/</w:t>
         </w:r>
       </w:hyperlink>
-      <w:hyperlink r:id="rId43" w:history="1">
+      <w:hyperlink r:id="rId44" w:history="1">
         <w:r>
           <w:rPr>
             <w:rStyle w:val="Hyperlink"/>
@@ -26208,7 +26312,7 @@
     <w:p>
       <w:pPr>
         <w:numPr>
-          <w:ilvl w:val="1"/>
+          <w:ilvl w:val="0"/>
           <w:numId w:val="12"/>
         </w:numPr>
         <w:rPr>
@@ -26225,7 +26329,7 @@
       <w:r>
         <w:t xml:space="preserve">: </w:t>
       </w:r>
-      <w:hyperlink r:id="rId44" w:history="1">
+      <w:hyperlink r:id="rId45" w:history="1">
         <w:r>
           <w:rPr>
             <w:rStyle w:val="Hyperlink"/>
@@ -26233,7 +26337,7 @@
           <w:t>https://github.com/james-francis/</w:t>
         </w:r>
       </w:hyperlink>
-      <w:hyperlink r:id="rId45" w:history="1">
+      <w:hyperlink r:id="rId46" w:history="1">
         <w:r>
           <w:rPr>
             <w:rStyle w:val="Hyperlink"/>
@@ -26242,37 +26346,11 @@
         </w:r>
       </w:hyperlink>
     </w:p>
-    <w:p>
-      <w:pPr>
-        <w:numPr>
-          <w:ilvl w:val="1"/>
-          <w:numId w:val="12"/>
-        </w:numPr>
-      </w:pPr>
-      <w:r>
-        <w:t xml:space="preserve">Documentation: </w:t>
-      </w:r>
-      <w:hyperlink r:id="rId46" w:history="1">
-        <w:r>
-          <w:rPr>
-            <w:rStyle w:val="Hyperlink"/>
-          </w:rPr>
-          <w:t>https://github.com/james-francis/</w:t>
-        </w:r>
-      </w:hyperlink>
-      <w:hyperlink r:id="rId47" w:history="1">
-        <w:r>
-          <w:rPr>
-            <w:rStyle w:val="Hyperlink"/>
-          </w:rPr>
-          <w:t>DeepAzure-FinalProject</w:t>
-        </w:r>
-      </w:hyperlink>
-    </w:p>
+    <w:p/>
     <w:p/>
     <w:sectPr>
-      <w:headerReference w:type="default" r:id="rId48"/>
-      <w:footerReference w:type="default" r:id="rId49"/>
+      <w:headerReference w:type="default" r:id="rId47"/>
+      <w:footerReference w:type="default" r:id="rId48"/>
       <w:pgSz w:w="12240" w:h="15840"/>
       <w:pgMar w:top="1440" w:right="1440" w:bottom="1440" w:left="1440" w:header="720" w:footer="720" w:gutter="0"/>
       <w:pgNumType w:start="0"/>
@@ -28587,7 +28665,6 @@
     <w:next w:val="Normal"/>
     <w:link w:val="Heading4Char"/>
     <w:uiPriority w:val="9"/>
-    <w:semiHidden/>
     <w:unhideWhenUsed/>
     <w:qFormat/>
     <w:rsid w:val="00C60828"/>
@@ -28795,7 +28872,6 @@
     <w:basedOn w:val="DefaultParagraphFont"/>
     <w:link w:val="Heading4"/>
     <w:uiPriority w:val="9"/>
-    <w:semiHidden/>
     <w:rsid w:val="00C60828"/>
     <w:rPr>
       <w:rFonts w:asciiTheme="majorHAnsi" w:eastAsiaTheme="majorEastAsia" w:hAnsiTheme="majorHAnsi" w:cstheme="majorBidi"/>
@@ -29389,7 +29465,9 @@
     <w:rsid w:val="00721217"/>
     <w:rsid w:val="00811D1E"/>
     <w:rsid w:val="00A25AEE"/>
+    <w:rsid w:val="00C63CA3"/>
     <w:rsid w:val="00C7650B"/>
+    <w:rsid w:val="00EA3F99"/>
     <w:rsid w:val="00F74BCC"/>
     <w:rsid w:val="00FE4DBC"/>
   </w:rsids>
@@ -30164,7 +30242,7 @@
 </file>
 
 <file path=customXml/itemProps2.xml><?xml version="1.0" encoding="utf-8"?>
-<ds:datastoreItem xmlns:ds="http://schemas.openxmlformats.org/officeDocument/2006/customXml" ds:itemID="{0E909DA0-C5A1-4342-B2A3-EBDB130ACF99}">
+<ds:datastoreItem xmlns:ds="http://schemas.openxmlformats.org/officeDocument/2006/customXml" ds:itemID="{4AAD2A6F-A419-4243-AFFC-9A4A8837EAED}">
   <ds:schemaRefs>
     <ds:schemaRef ds:uri="http://schemas.openxmlformats.org/officeDocument/2006/bibliography"/>
   </ds:schemaRefs>

</xml_diff>